<commit_message>
Correct clarification note document
Signed-off-by: Pahlorus <katyshev1980@yandex.ru>
</commit_message>
<xml_diff>
--- a/Пояснительная записка к макету программы HRList.docx
+++ b/Пояснительная записка к макету программы HRList.docx
@@ -1,6 +1,6 @@
 
 <file path=word/document.xml><?xml version="1.0" encoding="utf-8"?>
-<w:document xmlns:wpc="http://schemas.microsoft.com/office/word/2010/wordprocessingCanvas" xmlns:mc="http://schemas.openxmlformats.org/markup-compatibility/2006" xmlns:o="urn:schemas-microsoft-com:office:office" xmlns:r="http://schemas.openxmlformats.org/officeDocument/2006/relationships" xmlns:m="http://schemas.openxmlformats.org/officeDocument/2006/math" xmlns:v="urn:schemas-microsoft-com:vml" xmlns:wp14="http://schemas.microsoft.com/office/word/2010/wordprocessingDrawing" xmlns:wp="http://schemas.openxmlformats.org/drawingml/2006/wordprocessingDrawing" xmlns:w10="urn:schemas-microsoft-com:office:word" xmlns:w="http://schemas.openxmlformats.org/wordprocessingml/2006/main" xmlns:w14="http://schemas.microsoft.com/office/word/2010/wordml" xmlns:wpg="http://schemas.microsoft.com/office/word/2010/wordprocessingGroup" xmlns:wpi="http://schemas.microsoft.com/office/word/2010/wordprocessingInk" xmlns:wne="http://schemas.microsoft.com/office/word/2006/wordml" xmlns:wps="http://schemas.microsoft.com/office/word/2010/wordprocessingShape" mc:Ignorable="w14 wp14">
+<w:document xmlns:ve="http://schemas.openxmlformats.org/markup-compatibility/2006" xmlns:o="urn:schemas-microsoft-com:office:office" xmlns:r="http://schemas.openxmlformats.org/officeDocument/2006/relationships" xmlns:m="http://schemas.openxmlformats.org/officeDocument/2006/math" xmlns:v="urn:schemas-microsoft-com:vml" xmlns:wp="http://schemas.openxmlformats.org/drawingml/2006/wordprocessingDrawing" xmlns:w10="urn:schemas-microsoft-com:office:word" xmlns:w="http://schemas.openxmlformats.org/wordprocessingml/2006/main" xmlns:wne="http://schemas.microsoft.com/office/word/2006/wordml">
   <w:body>
     <w:p>
       <w:pPr>
@@ -86,7 +86,10 @@
         <w:rPr>
           <w:lang w:val="en-US"/>
         </w:rPr>
-        <w:t xml:space="preserve">dows </w:t>
+        <w:t>dows</w:t>
+      </w:r>
+      <w:r>
+        <w:t xml:space="preserve"> </w:t>
       </w:r>
       <w:r>
         <w:rPr>
@@ -263,7 +266,7 @@
           <w:lang w:eastAsia="ru-RU"/>
         </w:rPr>
         <w:drawing>
-          <wp:inline distT="0" distB="0" distL="0" distR="0" wp14:anchorId="2BA48AFA" wp14:editId="62745CC7">
+          <wp:inline distT="0" distB="0" distL="0" distR="0">
             <wp:extent cx="6170213" cy="4101765"/>
             <wp:effectExtent l="0" t="0" r="0" b="0"/>
             <wp:docPr id="1" name="Рисунок 1" descr="C:\Users\eplan\source\repos\HRList\HRList\bin\Debug\Диаграмма связей DB.png"/>
@@ -280,10 +283,10 @@
                     </pic:cNvPicPr>
                   </pic:nvPicPr>
                   <pic:blipFill rotWithShape="1">
-                    <a:blip r:embed="rId6">
+                    <a:blip r:embed="rId5" cstate="print">
                       <a:extLst>
                         <a:ext uri="{28A0092B-C50C-407E-A947-70E740481C1C}">
-                          <a14:useLocalDpi xmlns:a14="http://schemas.microsoft.com/office/drawing/2010/main" val="0"/>
+                          <a14:useLocalDpi xmlns:a14="http://schemas.microsoft.com/office/drawing/2010/main" xmlns:wps="http://schemas.microsoft.com/office/word/2010/wordprocessingShape" xmlns:wpi="http://schemas.microsoft.com/office/word/2010/wordprocessingInk" xmlns:wpg="http://schemas.microsoft.com/office/word/2010/wordprocessingGroup" xmlns:w14="http://schemas.microsoft.com/office/word/2010/wordml" xmlns:w="http://schemas.openxmlformats.org/wordprocessingml/2006/main" xmlns:w10="urn:schemas-microsoft-com:office:word" xmlns:wp14="http://schemas.microsoft.com/office/word/2010/wordprocessingDrawing" xmlns:v="urn:schemas-microsoft-com:vml" xmlns:o="urn:schemas-microsoft-com:office:office" xmlns:mc="http://schemas.openxmlformats.org/markup-compatibility/2006" xmlns:wpc="http://schemas.microsoft.com/office/word/2010/wordprocessingCanvas" xmlns="" val="0"/>
                         </a:ext>
                       </a:extLst>
                     </a:blip>
@@ -304,7 +307,7 @@
                     </a:ln>
                     <a:extLst>
                       <a:ext uri="{53640926-AAD7-44D8-BBD7-CCE9431645EC}">
-                        <a14:shadowObscured xmlns:a14="http://schemas.microsoft.com/office/drawing/2010/main"/>
+                        <a14:shadowObscured xmlns:a14="http://schemas.microsoft.com/office/drawing/2010/main" xmlns:wps="http://schemas.microsoft.com/office/word/2010/wordprocessingShape" xmlns:wpi="http://schemas.microsoft.com/office/word/2010/wordprocessingInk" xmlns:wpg="http://schemas.microsoft.com/office/word/2010/wordprocessingGroup" xmlns:w14="http://schemas.microsoft.com/office/word/2010/wordml" xmlns:w="http://schemas.openxmlformats.org/wordprocessingml/2006/main" xmlns:w10="urn:schemas-microsoft-com:office:word" xmlns:wp14="http://schemas.microsoft.com/office/word/2010/wordprocessingDrawing" xmlns:v="urn:schemas-microsoft-com:vml" xmlns:o="urn:schemas-microsoft-com:office:office" xmlns:mc="http://schemas.openxmlformats.org/markup-compatibility/2006" xmlns:wpc="http://schemas.microsoft.com/office/word/2010/wordprocessingCanvas" xmlns=""/>
                       </a:ext>
                     </a:extLst>
                   </pic:spPr>
@@ -435,7 +438,7 @@
           <w:lang w:eastAsia="ru-RU"/>
         </w:rPr>
         <w:drawing>
-          <wp:inline distT="0" distB="0" distL="0" distR="0" wp14:anchorId="4EC28033" wp14:editId="16BD0856">
+          <wp:inline distT="0" distB="0" distL="0" distR="0">
             <wp:extent cx="6170213" cy="4691269"/>
             <wp:effectExtent l="0" t="0" r="0" b="0"/>
             <wp:docPr id="2" name="Рисунок 2" descr="C:\Users\eplan\source\repos\HRList\ClassDiagram1.png"/>
@@ -452,10 +455,10 @@
                     </pic:cNvPicPr>
                   </pic:nvPicPr>
                   <pic:blipFill>
-                    <a:blip r:embed="rId7">
+                    <a:blip r:embed="rId6" cstate="print">
                       <a:extLst>
                         <a:ext uri="{28A0092B-C50C-407E-A947-70E740481C1C}">
-                          <a14:useLocalDpi xmlns:a14="http://schemas.microsoft.com/office/drawing/2010/main" val="0"/>
+                          <a14:useLocalDpi xmlns:a14="http://schemas.microsoft.com/office/drawing/2010/main" xmlns:wps="http://schemas.microsoft.com/office/word/2010/wordprocessingShape" xmlns:wpi="http://schemas.microsoft.com/office/word/2010/wordprocessingInk" xmlns:wpg="http://schemas.microsoft.com/office/word/2010/wordprocessingGroup" xmlns:w14="http://schemas.microsoft.com/office/word/2010/wordml" xmlns:w="http://schemas.openxmlformats.org/wordprocessingml/2006/main" xmlns:w10="urn:schemas-microsoft-com:office:word" xmlns:wp14="http://schemas.microsoft.com/office/word/2010/wordprocessingDrawing" xmlns:v="urn:schemas-microsoft-com:vml" xmlns:o="urn:schemas-microsoft-com:office:office" xmlns:mc="http://schemas.openxmlformats.org/markup-compatibility/2006" xmlns:wpc="http://schemas.microsoft.com/office/word/2010/wordprocessingCanvas" xmlns="" val="0"/>
                         </a:ext>
                       </a:extLst>
                     </a:blip>
@@ -489,203 +492,217 @@
         <w:ind w:firstLine="708"/>
       </w:pPr>
       <w:r>
-        <w:t>Здесь</w:t>
-      </w:r>
-      <w:r>
-        <w:t>:</w:t>
-      </w:r>
-    </w:p>
-    <w:p>
-      <w:pPr>
-        <w:ind w:firstLine="708"/>
-      </w:pPr>
-      <w:r>
-        <w:t>Визуальный интерфейс представлен главной формой</w:t>
+        <w:t>Здесь:</w:t>
+      </w:r>
+    </w:p>
+    <w:p>
+      <w:pPr>
+        <w:pStyle w:val="a5"/>
+        <w:numPr>
+          <w:ilvl w:val="0"/>
+          <w:numId w:val="2"/>
+        </w:numPr>
+        <w:ind w:left="0" w:firstLine="0"/>
+      </w:pPr>
+      <w:proofErr w:type="spellStart"/>
+      <w:r>
+        <w:t>MainForm</w:t>
+      </w:r>
+      <w:proofErr w:type="spellEnd"/>
+      <w:r>
+        <w:t xml:space="preserve">  главная  форма</w:t>
       </w:r>
       <w:r>
         <w:t xml:space="preserve"> </w:t>
       </w:r>
       <w:r>
-        <w:t>п</w:t>
-      </w:r>
-      <w:r>
-        <w:t>риложения</w:t>
-      </w:r>
+        <w:t xml:space="preserve">приложения </w:t>
+      </w:r>
+      <w:r>
+        <w:t>авторизации пользователя</w:t>
+      </w:r>
+      <w:r>
+        <w:t>;</w:t>
+      </w:r>
+    </w:p>
+    <w:p>
+      <w:pPr>
+        <w:pStyle w:val="a5"/>
+        <w:numPr>
+          <w:ilvl w:val="0"/>
+          <w:numId w:val="2"/>
+        </w:numPr>
+        <w:ind w:left="0" w:firstLine="0"/>
+      </w:pPr>
+      <w:proofErr w:type="spellStart"/>
+      <w:r>
+        <w:t>Inputform</w:t>
+      </w:r>
+      <w:proofErr w:type="spellEnd"/>
+      <w:r>
+        <w:t xml:space="preserve"> форма ввода логина и пароля;</w:t>
+      </w:r>
+    </w:p>
+    <w:p>
+      <w:pPr>
+        <w:pStyle w:val="a5"/>
+        <w:numPr>
+          <w:ilvl w:val="0"/>
+          <w:numId w:val="2"/>
+        </w:numPr>
+        <w:ind w:left="0" w:firstLine="0"/>
+      </w:pPr>
+      <w:proofErr w:type="spellStart"/>
+      <w:r>
+        <w:t>ResultForm</w:t>
+      </w:r>
+      <w:proofErr w:type="spellEnd"/>
+      <w:r>
+        <w:t xml:space="preserve"> форма для отображения результата расчета зарплаты;</w:t>
+      </w:r>
+    </w:p>
+    <w:p>
+      <w:pPr>
+        <w:pStyle w:val="a5"/>
+        <w:numPr>
+          <w:ilvl w:val="0"/>
+          <w:numId w:val="2"/>
+        </w:numPr>
+        <w:ind w:left="0" w:firstLine="0"/>
+      </w:pPr>
+      <w:proofErr w:type="spellStart"/>
+      <w:r>
+        <w:t>MainPresenter</w:t>
+      </w:r>
+      <w:proofErr w:type="spellEnd"/>
       <w:r>
         <w:t xml:space="preserve"> </w:t>
       </w:r>
+      <w:r>
+        <w:t>к</w:t>
+      </w:r>
+      <w:r>
+        <w:t xml:space="preserve">ласс посредник для обеспечения передачи данных между интерфейсом и </w:t>
+      </w:r>
       <w:proofErr w:type="spellStart"/>
-      <w:r>
-        <w:rPr>
-          <w:lang w:val="en-US"/>
-        </w:rPr>
-        <w:t>MainForm</w:t>
+      <w:proofErr w:type="gramStart"/>
+      <w:r>
+        <w:t>бизнес-логикой</w:t>
       </w:r>
       <w:proofErr w:type="spellEnd"/>
-      <w:r>
-        <w:t xml:space="preserve"> и окном авторизации пользователя </w:t>
-      </w:r>
+      <w:proofErr w:type="gramEnd"/>
+      <w:r>
+        <w:t>;</w:t>
+      </w:r>
+    </w:p>
+    <w:p>
+      <w:pPr>
+        <w:pStyle w:val="a5"/>
+        <w:numPr>
+          <w:ilvl w:val="0"/>
+          <w:numId w:val="2"/>
+        </w:numPr>
+        <w:ind w:left="0" w:firstLine="0"/>
+      </w:pPr>
       <w:proofErr w:type="spellStart"/>
       <w:r>
-        <w:rPr>
-          <w:lang w:val="en-US"/>
-        </w:rPr>
-        <w:t>Inputform</w:t>
+        <w:t>MessageServise</w:t>
       </w:r>
       <w:proofErr w:type="spellEnd"/>
       <w:r>
-        <w:t xml:space="preserve">, для отображения результата расчета зарплаты </w:t>
-      </w:r>
+        <w:t xml:space="preserve"> </w:t>
+      </w:r>
+      <w:r>
+        <w:t>заготовка кл</w:t>
+      </w:r>
+      <w:r>
+        <w:t xml:space="preserve">асса </w:t>
+      </w:r>
+      <w:r>
+        <w:t>предназначенного</w:t>
+      </w:r>
+      <w:r>
+        <w:t xml:space="preserve"> </w:t>
+      </w:r>
+      <w:r>
+        <w:t xml:space="preserve">для </w:t>
+      </w:r>
+      <w:r>
+        <w:t>формирования информационных сообщений и сообщений об ошибках</w:t>
+      </w:r>
+      <w:r>
+        <w:t>;</w:t>
+      </w:r>
+    </w:p>
+    <w:p>
+      <w:pPr>
+        <w:pStyle w:val="a5"/>
+        <w:numPr>
+          <w:ilvl w:val="0"/>
+          <w:numId w:val="2"/>
+        </w:numPr>
+        <w:ind w:left="0" w:firstLine="0"/>
+      </w:pPr>
       <w:proofErr w:type="spellStart"/>
       <w:r>
-        <w:rPr>
-          <w:lang w:val="en-US"/>
-        </w:rPr>
-        <w:t>ResultForm</w:t>
+        <w:t>HRBuisnessLogic</w:t>
       </w:r>
       <w:proofErr w:type="spellEnd"/>
       <w:r>
-        <w:t>.</w:t>
-      </w:r>
-    </w:p>
-    <w:p>
-      <w:r>
-        <w:tab/>
-      </w:r>
-      <w:r>
-        <w:t xml:space="preserve">Класс посредник для обеспечения передачи данных между интерфейсом и </w:t>
+        <w:t xml:space="preserve">  </w:t>
+      </w:r>
+      <w:r>
+        <w:t xml:space="preserve">реализация </w:t>
+      </w:r>
+      <w:proofErr w:type="spellStart"/>
+      <w:r>
+        <w:t>бизнес-логики</w:t>
+      </w:r>
+      <w:proofErr w:type="spellEnd"/>
+      <w:r>
+        <w:t xml:space="preserve"> (Модель)</w:t>
       </w:r>
       <w:proofErr w:type="gramStart"/>
       <w:r>
-        <w:t>бизнес-логикой</w:t>
+        <w:t xml:space="preserve"> </w:t>
+      </w:r>
+      <w:r>
+        <w:t>;</w:t>
       </w:r>
       <w:proofErr w:type="gramEnd"/>
+    </w:p>
+    <w:p>
+      <w:pPr>
+        <w:pStyle w:val="a5"/>
+        <w:numPr>
+          <w:ilvl w:val="0"/>
+          <w:numId w:val="2"/>
+        </w:numPr>
+        <w:ind w:left="0" w:firstLine="0"/>
+      </w:pPr>
+      <w:proofErr w:type="spellStart"/>
+      <w:r>
+        <w:t>DBConnect</w:t>
+      </w:r>
+      <w:proofErr w:type="spellEnd"/>
+      <w:r>
+        <w:t xml:space="preserve"> класс д</w:t>
+      </w:r>
+      <w:r>
+        <w:t>ля осущес</w:t>
+      </w:r>
+      <w:r>
+        <w:t>твления связи с базой дан</w:t>
+      </w:r>
+      <w:r>
+        <w:t>ных</w:t>
+      </w:r>
       <w:r>
         <w:t xml:space="preserve"> </w:t>
       </w:r>
-      <w:proofErr w:type="spellStart"/>
-      <w:r>
-        <w:rPr>
-          <w:lang w:val="en-US"/>
-        </w:rPr>
-        <w:t>MainPresenter</w:t>
-      </w:r>
-      <w:proofErr w:type="spellEnd"/>
-      <w:r>
-        <w:t>.</w:t>
-      </w:r>
-    </w:p>
-    <w:p>
-      <w:r>
-        <w:tab/>
-        <w:t xml:space="preserve">Класс </w:t>
-      </w:r>
-      <w:proofErr w:type="spellStart"/>
-      <w:r>
-        <w:rPr>
-          <w:lang w:val="en-US"/>
-        </w:rPr>
-        <w:t>MessageServise</w:t>
-      </w:r>
-      <w:proofErr w:type="spellEnd"/>
-      <w:r>
-        <w:t xml:space="preserve"> для  формирования информационных сообщений и сообщений об ошибках</w:t>
-      </w:r>
-      <w:r>
-        <w:t xml:space="preserve"> из </w:t>
-      </w:r>
-      <w:r>
-        <w:rPr>
-          <w:lang w:val="en-US"/>
-        </w:rPr>
-        <w:t>Presenter</w:t>
-      </w:r>
-      <w:proofErr w:type="gramStart"/>
-      <w:r>
-        <w:t>а</w:t>
-      </w:r>
-      <w:proofErr w:type="gramEnd"/>
-    </w:p>
-    <w:p>
-      <w:pPr>
-        <w:rPr>
-          <w:lang w:val="en-US"/>
-        </w:rPr>
-      </w:pPr>
-      <w:r>
-        <w:tab/>
-      </w:r>
-      <w:r>
-        <w:t xml:space="preserve">Класс для реализации </w:t>
-      </w:r>
-      <w:proofErr w:type="gramStart"/>
-      <w:r>
-        <w:t>бизнес-логики</w:t>
-      </w:r>
-      <w:proofErr w:type="gramEnd"/>
-      <w:r>
-        <w:t xml:space="preserve"> (Модель) </w:t>
-      </w:r>
-      <w:proofErr w:type="spellStart"/>
-      <w:r>
-        <w:rPr>
-          <w:lang w:val="en-US"/>
-        </w:rPr>
-        <w:t>HRBuisnessLogic</w:t>
-      </w:r>
-      <w:proofErr w:type="spellEnd"/>
-    </w:p>
-    <w:p>
-      <w:r>
-        <w:rPr>
-          <w:lang w:val="en-US"/>
-        </w:rPr>
-        <w:tab/>
-      </w:r>
-      <w:r>
-        <w:t xml:space="preserve">Класс </w:t>
-      </w:r>
-      <w:r>
-        <w:rPr>
-          <w:lang w:val="en-US"/>
-        </w:rPr>
-        <w:t>Worker</w:t>
-      </w:r>
-      <w:r>
-        <w:t xml:space="preserve"> для представления объекта «Работник» </w:t>
-      </w:r>
-    </w:p>
-    <w:p>
-      <w:r>
-        <w:rPr>
-          <w:lang w:val="en-US"/>
-        </w:rPr>
-        <w:tab/>
-      </w:r>
-      <w:r>
-        <w:t>Для осущес</w:t>
-      </w:r>
-      <w:r>
-        <w:t>твления связи с базой дан</w:t>
-      </w:r>
-      <w:r>
-        <w:t>ных реализован класс</w:t>
-      </w:r>
-      <w:r>
-        <w:t xml:space="preserve"> </w:t>
-      </w:r>
-      <w:proofErr w:type="spellStart"/>
-      <w:r>
-        <w:rPr>
-          <w:lang w:val="en-US"/>
-        </w:rPr>
-        <w:t>DBConnect</w:t>
-      </w:r>
-      <w:proofErr w:type="spellEnd"/>
-      <w:r>
-        <w:t>.</w:t>
-      </w:r>
-    </w:p>
+    </w:p>
+    <w:p/>
+    <w:p/>
     <w:p/>
     <w:p/>
     <w:p/>
@@ -1105,6 +1122,9 @@
       <w:r>
         <w:t>Расчет заработной платы</w:t>
       </w:r>
+      <w:r>
+        <w:t xml:space="preserve"> для текущего пользователя</w:t>
+      </w:r>
       <w:proofErr w:type="gramStart"/>
       <w:r>
         <w:t xml:space="preserve"> .</w:t>
@@ -1129,7 +1149,7 @@
         </w:numPr>
       </w:pPr>
       <w:r>
-        <w:t>Авторизация пользователей;</w:t>
+        <w:t>Расчет заработной платы для подчиненных пользователей текущего пользователя;</w:t>
       </w:r>
     </w:p>
     <w:p>
@@ -1141,7 +1161,43 @@
         </w:numPr>
       </w:pPr>
       <w:r>
+        <w:t>Авторизация пользователей;</w:t>
+      </w:r>
+    </w:p>
+    <w:p>
+      <w:pPr>
+        <w:pStyle w:val="a5"/>
+        <w:numPr>
+          <w:ilvl w:val="0"/>
+          <w:numId w:val="2"/>
+        </w:numPr>
+      </w:pPr>
+      <w:r>
         <w:t>Разделение прав в программе</w:t>
+      </w:r>
+      <w:r>
+        <w:rPr>
+          <w:lang w:val="en-US"/>
+        </w:rPr>
+        <w:t>;</w:t>
+      </w:r>
+    </w:p>
+    <w:p>
+      <w:pPr>
+        <w:pStyle w:val="a5"/>
+        <w:numPr>
+          <w:ilvl w:val="0"/>
+          <w:numId w:val="2"/>
+        </w:numPr>
+      </w:pPr>
+      <w:r>
+        <w:t>Добавление новых пользователей</w:t>
+      </w:r>
+      <w:r>
+        <w:rPr>
+          <w:lang w:val="en-US"/>
+        </w:rPr>
+        <w:t>.</w:t>
       </w:r>
     </w:p>
     <w:p>
@@ -1269,21 +1325,7 @@
     </w:p>
     <w:p>
       <w:r>
-        <w:t>Нереализованный функционал</w:t>
-      </w:r>
-      <w:r>
-        <w:t xml:space="preserve">, к </w:t>
-      </w:r>
-      <w:proofErr w:type="gramStart"/>
-      <w:r>
-        <w:t>сожалению</w:t>
-      </w:r>
-      <w:proofErr w:type="gramEnd"/>
-      <w:r>
-        <w:t xml:space="preserve"> не успел сделать следующие необходимые вещи</w:t>
-      </w:r>
-      <w:r>
-        <w:t>:</w:t>
+        <w:t>Нереализованный функционал:</w:t>
       </w:r>
     </w:p>
     <w:p>
@@ -1295,76 +1337,10 @@
         </w:numPr>
       </w:pPr>
       <w:r>
-        <w:t>д</w:t>
-      </w:r>
-      <w:r>
-        <w:t>обавление</w:t>
-      </w:r>
-      <w:r>
-        <w:t xml:space="preserve"> новых сотрудников</w:t>
-      </w:r>
-      <w:r>
-        <w:t>;</w:t>
-      </w:r>
-    </w:p>
-    <w:p>
-      <w:pPr>
-        <w:pStyle w:val="a5"/>
-        <w:numPr>
-          <w:ilvl w:val="0"/>
-          <w:numId w:val="1"/>
-        </w:numPr>
-      </w:pPr>
-      <w:r>
         <w:t>р</w:t>
       </w:r>
       <w:r>
         <w:t>едактирование карточки сотрудника</w:t>
-      </w:r>
-      <w:r>
-        <w:t>;</w:t>
-      </w:r>
-    </w:p>
-    <w:p>
-      <w:pPr>
-        <w:pStyle w:val="a5"/>
-        <w:numPr>
-          <w:ilvl w:val="0"/>
-          <w:numId w:val="1"/>
-        </w:numPr>
-      </w:pPr>
-      <w:r>
-        <w:t>ф</w:t>
-      </w:r>
-      <w:r>
-        <w:t>ормирование</w:t>
-      </w:r>
-      <w:r>
-        <w:t xml:space="preserve"> и печать</w:t>
-      </w:r>
-      <w:r>
-        <w:t xml:space="preserve"> отчетов</w:t>
-      </w:r>
-      <w:r>
-        <w:t xml:space="preserve"> (Личная карточка и расчетный листок)</w:t>
-      </w:r>
-      <w:r>
-        <w:t>;</w:t>
-      </w:r>
-    </w:p>
-    <w:p>
-      <w:pPr>
-        <w:pStyle w:val="a5"/>
-        <w:numPr>
-          <w:ilvl w:val="0"/>
-          <w:numId w:val="1"/>
-        </w:numPr>
-      </w:pPr>
-      <w:r>
-        <w:t>н</w:t>
-      </w:r>
-      <w:r>
-        <w:t>астройки программы</w:t>
       </w:r>
       <w:r>
         <w:t>;</w:t>
@@ -1404,7 +1380,7 @@
 </file>
 
 <file path=word/numbering.xml><?xml version="1.0" encoding="utf-8"?>
-<w:numbering xmlns:wpc="http://schemas.microsoft.com/office/word/2010/wordprocessingCanvas" xmlns:mc="http://schemas.openxmlformats.org/markup-compatibility/2006" xmlns:o="urn:schemas-microsoft-com:office:office" xmlns:r="http://schemas.openxmlformats.org/officeDocument/2006/relationships" xmlns:m="http://schemas.openxmlformats.org/officeDocument/2006/math" xmlns:v="urn:schemas-microsoft-com:vml" xmlns:wp14="http://schemas.microsoft.com/office/word/2010/wordprocessingDrawing" xmlns:wp="http://schemas.openxmlformats.org/drawingml/2006/wordprocessingDrawing" xmlns:w10="urn:schemas-microsoft-com:office:word" xmlns:w="http://schemas.openxmlformats.org/wordprocessingml/2006/main" xmlns:w14="http://schemas.microsoft.com/office/word/2010/wordml" xmlns:wpg="http://schemas.microsoft.com/office/word/2010/wordprocessingGroup" xmlns:wpi="http://schemas.microsoft.com/office/word/2010/wordprocessingInk" xmlns:wne="http://schemas.microsoft.com/office/word/2006/wordml" xmlns:wps="http://schemas.microsoft.com/office/word/2010/wordprocessingShape" mc:Ignorable="w14 wp14">
+<w:numbering xmlns:ve="http://schemas.openxmlformats.org/markup-compatibility/2006" xmlns:o="urn:schemas-microsoft-com:office:office" xmlns:r="http://schemas.openxmlformats.org/officeDocument/2006/relationships" xmlns:m="http://schemas.openxmlformats.org/officeDocument/2006/math" xmlns:v="urn:schemas-microsoft-com:vml" xmlns:wp="http://schemas.openxmlformats.org/drawingml/2006/wordprocessingDrawing" xmlns:w10="urn:schemas-microsoft-com:office:word" xmlns:w="http://schemas.openxmlformats.org/wordprocessingml/2006/main" xmlns:wne="http://schemas.microsoft.com/office/word/2006/wordml">
   <w:abstractNum w:abstractNumId="0">
     <w:nsid w:val="307E1C68"/>
     <w:multiLevelType w:val="hybridMultilevel"/>
@@ -1625,6 +1601,118 @@
       <w:lvlJc w:val="left"/>
       <w:pPr>
         <w:ind w:left="5913" w:hanging="360"/>
+      </w:pPr>
+      <w:rPr>
+        <w:rFonts w:ascii="Wingdings" w:hAnsi="Wingdings" w:hint="default"/>
+      </w:rPr>
+    </w:lvl>
+  </w:abstractNum>
+  <w:abstractNum w:abstractNumId="2">
+    <w:nsid w:val="59945E2F"/>
+    <w:multiLevelType w:val="hybridMultilevel"/>
+    <w:tmpl w:val="F84079B2"/>
+    <w:lvl w:ilvl="0" w:tplc="9FB8F73A">
+      <w:numFmt w:val="bullet"/>
+      <w:lvlText w:val="-"/>
+      <w:lvlJc w:val="left"/>
+      <w:pPr>
+        <w:ind w:left="720" w:hanging="360"/>
+      </w:pPr>
+      <w:rPr>
+        <w:rFonts w:ascii="Calibri" w:eastAsiaTheme="minorHAnsi" w:hAnsi="Calibri" w:cstheme="minorBidi" w:hint="default"/>
+      </w:rPr>
+    </w:lvl>
+    <w:lvl w:ilvl="1" w:tplc="04190003" w:tentative="1">
+      <w:start w:val="1"/>
+      <w:numFmt w:val="bullet"/>
+      <w:lvlText w:val="o"/>
+      <w:lvlJc w:val="left"/>
+      <w:pPr>
+        <w:ind w:left="1440" w:hanging="360"/>
+      </w:pPr>
+      <w:rPr>
+        <w:rFonts w:ascii="Courier New" w:hAnsi="Courier New" w:cs="Courier New" w:hint="default"/>
+      </w:rPr>
+    </w:lvl>
+    <w:lvl w:ilvl="2" w:tplc="04190005" w:tentative="1">
+      <w:start w:val="1"/>
+      <w:numFmt w:val="bullet"/>
+      <w:lvlText w:val=""/>
+      <w:lvlJc w:val="left"/>
+      <w:pPr>
+        <w:ind w:left="2160" w:hanging="360"/>
+      </w:pPr>
+      <w:rPr>
+        <w:rFonts w:ascii="Wingdings" w:hAnsi="Wingdings" w:hint="default"/>
+      </w:rPr>
+    </w:lvl>
+    <w:lvl w:ilvl="3" w:tplc="04190001" w:tentative="1">
+      <w:start w:val="1"/>
+      <w:numFmt w:val="bullet"/>
+      <w:lvlText w:val=""/>
+      <w:lvlJc w:val="left"/>
+      <w:pPr>
+        <w:ind w:left="2880" w:hanging="360"/>
+      </w:pPr>
+      <w:rPr>
+        <w:rFonts w:ascii="Symbol" w:hAnsi="Symbol" w:hint="default"/>
+      </w:rPr>
+    </w:lvl>
+    <w:lvl w:ilvl="4" w:tplc="04190003" w:tentative="1">
+      <w:start w:val="1"/>
+      <w:numFmt w:val="bullet"/>
+      <w:lvlText w:val="o"/>
+      <w:lvlJc w:val="left"/>
+      <w:pPr>
+        <w:ind w:left="3600" w:hanging="360"/>
+      </w:pPr>
+      <w:rPr>
+        <w:rFonts w:ascii="Courier New" w:hAnsi="Courier New" w:cs="Courier New" w:hint="default"/>
+      </w:rPr>
+    </w:lvl>
+    <w:lvl w:ilvl="5" w:tplc="04190005" w:tentative="1">
+      <w:start w:val="1"/>
+      <w:numFmt w:val="bullet"/>
+      <w:lvlText w:val=""/>
+      <w:lvlJc w:val="left"/>
+      <w:pPr>
+        <w:ind w:left="4320" w:hanging="360"/>
+      </w:pPr>
+      <w:rPr>
+        <w:rFonts w:ascii="Wingdings" w:hAnsi="Wingdings" w:hint="default"/>
+      </w:rPr>
+    </w:lvl>
+    <w:lvl w:ilvl="6" w:tplc="04190001" w:tentative="1">
+      <w:start w:val="1"/>
+      <w:numFmt w:val="bullet"/>
+      <w:lvlText w:val=""/>
+      <w:lvlJc w:val="left"/>
+      <w:pPr>
+        <w:ind w:left="5040" w:hanging="360"/>
+      </w:pPr>
+      <w:rPr>
+        <w:rFonts w:ascii="Symbol" w:hAnsi="Symbol" w:hint="default"/>
+      </w:rPr>
+    </w:lvl>
+    <w:lvl w:ilvl="7" w:tplc="04190003" w:tentative="1">
+      <w:start w:val="1"/>
+      <w:numFmt w:val="bullet"/>
+      <w:lvlText w:val="o"/>
+      <w:lvlJc w:val="left"/>
+      <w:pPr>
+        <w:ind w:left="5760" w:hanging="360"/>
+      </w:pPr>
+      <w:rPr>
+        <w:rFonts w:ascii="Courier New" w:hAnsi="Courier New" w:cs="Courier New" w:hint="default"/>
+      </w:rPr>
+    </w:lvl>
+    <w:lvl w:ilvl="8" w:tplc="04190005" w:tentative="1">
+      <w:start w:val="1"/>
+      <w:numFmt w:val="bullet"/>
+      <w:lvlText w:val=""/>
+      <w:lvlJc w:val="left"/>
+      <w:pPr>
+        <w:ind w:left="6480" w:hanging="360"/>
       </w:pPr>
       <w:rPr>
         <w:rFonts w:ascii="Wingdings" w:hAnsi="Wingdings" w:hint="default"/>
@@ -1637,11 +1725,14 @@
   <w:num w:numId="2">
     <w:abstractNumId w:val="1"/>
   </w:num>
+  <w:num w:numId="3">
+    <w:abstractNumId w:val="2"/>
+  </w:num>
 </w:numbering>
 </file>
 
 <file path=word/styles.xml><?xml version="1.0" encoding="utf-8"?>
-<w:styles xmlns:mc="http://schemas.openxmlformats.org/markup-compatibility/2006" xmlns:r="http://schemas.openxmlformats.org/officeDocument/2006/relationships" xmlns:w="http://schemas.openxmlformats.org/wordprocessingml/2006/main" xmlns:w14="http://schemas.microsoft.com/office/word/2010/wordml" mc:Ignorable="w14">
+<w:styles xmlns:r="http://schemas.openxmlformats.org/officeDocument/2006/relationships" xmlns:w="http://schemas.openxmlformats.org/wordprocessingml/2006/main">
   <w:docDefaults>
     <w:rPrDefault>
       <w:rPr>
@@ -1812,6 +1903,7 @@
     <w:uiPriority w:val="99"/>
     <w:semiHidden/>
     <w:unhideWhenUsed/>
+    <w:qFormat/>
     <w:tblPr>
       <w:tblInd w:w="0" w:type="dxa"/>
       <w:tblCellMar>

</xml_diff>

<commit_message>
fixed and deleted small bags;
Signed-off-by: Pahlorus <katyshev1980@yandex.ru>
</commit_message>
<xml_diff>
--- a/Пояснительная записка к макету программы HRList.docx
+++ b/Пояснительная записка к макету программы HRList.docx
@@ -267,9 +267,9 @@
         </w:rPr>
         <w:drawing>
           <wp:inline distT="0" distB="0" distL="0" distR="0">
-            <wp:extent cx="6170213" cy="4101765"/>
-            <wp:effectExtent l="0" t="0" r="0" b="0"/>
-            <wp:docPr id="1" name="Рисунок 1" descr="C:\Users\eplan\source\repos\HRList\HRList\bin\Debug\Диаграмма связей DB.png"/>
+            <wp:extent cx="4206050" cy="5049078"/>
+            <wp:effectExtent l="19050" t="0" r="4000" b="0"/>
+            <wp:docPr id="3" name="Рисунок 1" descr="E:\Coding\HRList\DBStructureDiagramm.png"/>
             <wp:cNvGraphicFramePr>
               <a:graphicFrameLocks xmlns:a="http://schemas.openxmlformats.org/drawingml/2006/main" noChangeAspect="1"/>
             </wp:cNvGraphicFramePr>
@@ -277,191 +277,13 @@
               <a:graphicData uri="http://schemas.openxmlformats.org/drawingml/2006/picture">
                 <pic:pic xmlns:pic="http://schemas.openxmlformats.org/drawingml/2006/picture">
                   <pic:nvPicPr>
-                    <pic:cNvPr id="0" name="Picture 1" descr="C:\Users\eplan\source\repos\HRList\HRList\bin\Debug\Диаграмма связей DB.png"/>
-                    <pic:cNvPicPr>
-                      <a:picLocks noChangeAspect="1" noChangeArrowheads="1"/>
-                    </pic:cNvPicPr>
-                  </pic:nvPicPr>
-                  <pic:blipFill rotWithShape="1">
-                    <a:blip r:embed="rId5" cstate="print">
-                      <a:extLst>
-                        <a:ext uri="{28A0092B-C50C-407E-A947-70E740481C1C}">
-                          <a14:useLocalDpi xmlns:a14="http://schemas.microsoft.com/office/drawing/2010/main" xmlns:wps="http://schemas.microsoft.com/office/word/2010/wordprocessingShape" xmlns:wpi="http://schemas.microsoft.com/office/word/2010/wordprocessingInk" xmlns:wpg="http://schemas.microsoft.com/office/word/2010/wordprocessingGroup" xmlns:w14="http://schemas.microsoft.com/office/word/2010/wordml" xmlns:w="http://schemas.openxmlformats.org/wordprocessingml/2006/main" xmlns:w10="urn:schemas-microsoft-com:office:word" xmlns:wp14="http://schemas.microsoft.com/office/word/2010/wordprocessingDrawing" xmlns:v="urn:schemas-microsoft-com:vml" xmlns:o="urn:schemas-microsoft-com:office:office" xmlns:mc="http://schemas.openxmlformats.org/markup-compatibility/2006" xmlns:wpc="http://schemas.microsoft.com/office/word/2010/wordprocessingCanvas" xmlns="" val="0"/>
-                        </a:ext>
-                      </a:extLst>
-                    </a:blip>
-                    <a:srcRect t="14709" b="16195"/>
-                    <a:stretch/>
-                  </pic:blipFill>
-                  <pic:spPr bwMode="auto">
-                    <a:xfrm>
-                      <a:off x="0" y="0"/>
-                      <a:ext cx="6178310" cy="4107148"/>
-                    </a:xfrm>
-                    <a:prstGeom prst="rect">
-                      <a:avLst/>
-                    </a:prstGeom>
-                    <a:noFill/>
-                    <a:ln>
-                      <a:noFill/>
-                    </a:ln>
-                    <a:extLst>
-                      <a:ext uri="{53640926-AAD7-44D8-BBD7-CCE9431645EC}">
-                        <a14:shadowObscured xmlns:a14="http://schemas.microsoft.com/office/drawing/2010/main" xmlns:wps="http://schemas.microsoft.com/office/word/2010/wordprocessingShape" xmlns:wpi="http://schemas.microsoft.com/office/word/2010/wordprocessingInk" xmlns:wpg="http://schemas.microsoft.com/office/word/2010/wordprocessingGroup" xmlns:w14="http://schemas.microsoft.com/office/word/2010/wordml" xmlns:w="http://schemas.openxmlformats.org/wordprocessingml/2006/main" xmlns:w10="urn:schemas-microsoft-com:office:word" xmlns:wp14="http://schemas.microsoft.com/office/word/2010/wordprocessingDrawing" xmlns:v="urn:schemas-microsoft-com:vml" xmlns:o="urn:schemas-microsoft-com:office:office" xmlns:mc="http://schemas.openxmlformats.org/markup-compatibility/2006" xmlns:wpc="http://schemas.microsoft.com/office/word/2010/wordprocessingCanvas" xmlns=""/>
-                      </a:ext>
-                    </a:extLst>
-                  </pic:spPr>
-                </pic:pic>
-              </a:graphicData>
-            </a:graphic>
-          </wp:inline>
-        </w:drawing>
-      </w:r>
-    </w:p>
-    <w:p>
-      <w:r>
-        <w:t>Здесь:</w:t>
-      </w:r>
-    </w:p>
-    <w:p>
-      <w:proofErr w:type="spellStart"/>
-      <w:r>
-        <w:rPr>
-          <w:lang w:val="en-US"/>
-        </w:rPr>
-        <w:t>PrivateList</w:t>
-      </w:r>
-      <w:proofErr w:type="spellEnd"/>
-      <w:r>
-        <w:t xml:space="preserve"> – </w:t>
-      </w:r>
-      <w:r>
-        <w:t xml:space="preserve">таблица карточки работника, </w:t>
-      </w:r>
-      <w:proofErr w:type="spellStart"/>
-      <w:r>
-        <w:rPr>
-          <w:lang w:val="en-US"/>
-        </w:rPr>
-        <w:t>StaffRules</w:t>
-      </w:r>
-      <w:proofErr w:type="spellEnd"/>
-      <w:r>
-        <w:t xml:space="preserve"> – </w:t>
-      </w:r>
-      <w:r>
-        <w:t xml:space="preserve">таблица штатного </w:t>
-      </w:r>
-      <w:proofErr w:type="gramStart"/>
-      <w:r>
-        <w:t>расписания ,</w:t>
-      </w:r>
-      <w:proofErr w:type="gramEnd"/>
-      <w:r>
-        <w:t xml:space="preserve"> </w:t>
-      </w:r>
-      <w:r>
-        <w:rPr>
-          <w:lang w:val="en-US"/>
-        </w:rPr>
-        <w:t>Unit</w:t>
-      </w:r>
-      <w:r>
-        <w:t xml:space="preserve"> </w:t>
-      </w:r>
-      <w:r>
-        <w:t xml:space="preserve">и </w:t>
-      </w:r>
-      <w:proofErr w:type="spellStart"/>
-      <w:r>
-        <w:rPr>
-          <w:lang w:val="en-US"/>
-        </w:rPr>
-        <w:t>SubUnit</w:t>
-      </w:r>
-      <w:proofErr w:type="spellEnd"/>
-      <w:r>
-        <w:t xml:space="preserve"> таблицы структурных единиц предприятия (отдел</w:t>
-      </w:r>
-      <w:r>
-        <w:t>ы</w:t>
-      </w:r>
-      <w:r>
-        <w:t xml:space="preserve"> и группы). </w:t>
-      </w:r>
-      <w:proofErr w:type="spellStart"/>
-      <w:r>
-        <w:rPr>
-          <w:lang w:val="en-US"/>
-        </w:rPr>
-        <w:t>AccessRights</w:t>
-      </w:r>
-      <w:proofErr w:type="spellEnd"/>
-      <w:r>
-        <w:t xml:space="preserve"> – </w:t>
-      </w:r>
-      <w:r>
-        <w:t xml:space="preserve">таблица прав доступа к данным БД. </w:t>
-      </w:r>
-      <w:proofErr w:type="gramStart"/>
-      <w:r>
-        <w:rPr>
-          <w:lang w:val="en-US"/>
-        </w:rPr>
-        <w:t>Staff</w:t>
-      </w:r>
-      <w:r>
-        <w:t xml:space="preserve"> </w:t>
-      </w:r>
-      <w:r>
-        <w:t>связующая таблица.</w:t>
-      </w:r>
-      <w:proofErr w:type="gramEnd"/>
-      <w:r>
-        <w:t xml:space="preserve"> </w:t>
-      </w:r>
-    </w:p>
-    <w:p>
-      <w:bookmarkStart w:id="0" w:name="OLE_LINK1"/>
-      <w:bookmarkStart w:id="1" w:name="OLE_LINK2"/>
-      <w:r>
-        <w:lastRenderedPageBreak/>
-        <w:t>Диаграмма классов приложения приведена на рисунке 3:</w:t>
-      </w:r>
-    </w:p>
-    <w:bookmarkEnd w:id="0"/>
-    <w:bookmarkEnd w:id="1"/>
-    <w:p>
-      <w:r>
-        <w:rPr>
-          <w:noProof/>
-          <w:lang w:eastAsia="ru-RU"/>
-        </w:rPr>
-        <w:drawing>
-          <wp:inline distT="0" distB="0" distL="0" distR="0">
-            <wp:extent cx="6170213" cy="4691269"/>
-            <wp:effectExtent l="0" t="0" r="0" b="0"/>
-            <wp:docPr id="2" name="Рисунок 2" descr="C:\Users\eplan\source\repos\HRList\ClassDiagram1.png"/>
-            <wp:cNvGraphicFramePr>
-              <a:graphicFrameLocks xmlns:a="http://schemas.openxmlformats.org/drawingml/2006/main" noChangeAspect="1"/>
-            </wp:cNvGraphicFramePr>
-            <a:graphic xmlns:a="http://schemas.openxmlformats.org/drawingml/2006/main">
-              <a:graphicData uri="http://schemas.openxmlformats.org/drawingml/2006/picture">
-                <pic:pic xmlns:pic="http://schemas.openxmlformats.org/drawingml/2006/picture">
-                  <pic:nvPicPr>
-                    <pic:cNvPr id="0" name="Picture 2" descr="C:\Users\eplan\source\repos\HRList\ClassDiagram1.png"/>
+                    <pic:cNvPr id="0" name="Picture 1" descr="E:\Coding\HRList\DBStructureDiagramm.png"/>
                     <pic:cNvPicPr>
                       <a:picLocks noChangeAspect="1" noChangeArrowheads="1"/>
                     </pic:cNvPicPr>
                   </pic:nvPicPr>
                   <pic:blipFill>
-                    <a:blip r:embed="rId6" cstate="print">
-                      <a:extLst>
-                        <a:ext uri="{28A0092B-C50C-407E-A947-70E740481C1C}">
-                          <a14:useLocalDpi xmlns:a14="http://schemas.microsoft.com/office/drawing/2010/main" xmlns:wps="http://schemas.microsoft.com/office/word/2010/wordprocessingShape" xmlns:wpi="http://schemas.microsoft.com/office/word/2010/wordprocessingInk" xmlns:wpg="http://schemas.microsoft.com/office/word/2010/wordprocessingGroup" xmlns:w14="http://schemas.microsoft.com/office/word/2010/wordml" xmlns:w="http://schemas.openxmlformats.org/wordprocessingml/2006/main" xmlns:w10="urn:schemas-microsoft-com:office:word" xmlns:wp14="http://schemas.microsoft.com/office/word/2010/wordprocessingDrawing" xmlns:v="urn:schemas-microsoft-com:vml" xmlns:o="urn:schemas-microsoft-com:office:office" xmlns:mc="http://schemas.openxmlformats.org/markup-compatibility/2006" xmlns:wpc="http://schemas.microsoft.com/office/word/2010/wordprocessingCanvas" xmlns="" val="0"/>
-                        </a:ext>
-                      </a:extLst>
-                    </a:blip>
+                    <a:blip r:embed="rId5" cstate="print"/>
                     <a:srcRect/>
                     <a:stretch>
                       <a:fillRect/>
@@ -470,14 +292,17 @@
                   <pic:spPr bwMode="auto">
                     <a:xfrm>
                       <a:off x="0" y="0"/>
-                      <a:ext cx="6170256" cy="4691302"/>
+                      <a:ext cx="4206240" cy="5049306"/>
                     </a:xfrm>
                     <a:prstGeom prst="rect">
                       <a:avLst/>
                     </a:prstGeom>
                     <a:noFill/>
-                    <a:ln>
+                    <a:ln w="9525">
                       <a:noFill/>
+                      <a:miter lim="800000"/>
+                      <a:headEnd/>
+                      <a:tailEnd/>
                     </a:ln>
                   </pic:spPr>
                 </pic:pic>
@@ -488,11 +313,184 @@
       </w:r>
     </w:p>
     <w:p>
-      <w:pPr>
-        <w:ind w:firstLine="708"/>
-      </w:pPr>
-      <w:r>
-        <w:t>Здесь:</w:t>
+      <w:r>
+        <w:lastRenderedPageBreak/>
+        <w:t xml:space="preserve">На </w:t>
+      </w:r>
+      <w:proofErr w:type="spellStart"/>
+      <w:r>
+        <w:t>диаграмметаблиц</w:t>
+      </w:r>
+      <w:proofErr w:type="spellEnd"/>
+      <w:r>
+        <w:t xml:space="preserve"> БД</w:t>
+      </w:r>
+      <w:r>
+        <w:t>:</w:t>
+      </w:r>
+    </w:p>
+    <w:p>
+      <w:proofErr w:type="spellStart"/>
+      <w:r>
+        <w:rPr>
+          <w:lang w:val="en-US"/>
+        </w:rPr>
+        <w:t>Staff</w:t>
+      </w:r>
+      <w:r>
+        <w:rPr>
+          <w:lang w:val="en-US"/>
+        </w:rPr>
+        <w:t>List</w:t>
+      </w:r>
+      <w:proofErr w:type="spellEnd"/>
+      <w:r>
+        <w:t xml:space="preserve"> – </w:t>
+      </w:r>
+      <w:r>
+        <w:t xml:space="preserve">таблица карточки работника, </w:t>
+      </w:r>
+      <w:proofErr w:type="spellStart"/>
+      <w:r>
+        <w:rPr>
+          <w:lang w:val="en-US"/>
+        </w:rPr>
+        <w:t>StaffRules</w:t>
+      </w:r>
+      <w:proofErr w:type="spellEnd"/>
+      <w:r>
+        <w:t xml:space="preserve"> – </w:t>
+      </w:r>
+      <w:r>
+        <w:t xml:space="preserve">таблица штатного </w:t>
+      </w:r>
+      <w:proofErr w:type="gramStart"/>
+      <w:r>
+        <w:t>расписания ,</w:t>
+      </w:r>
+      <w:proofErr w:type="gramEnd"/>
+      <w:r>
+        <w:t xml:space="preserve"> </w:t>
+      </w:r>
+      <w:r>
+        <w:rPr>
+          <w:lang w:val="en-US"/>
+        </w:rPr>
+        <w:t>Unit</w:t>
+      </w:r>
+      <w:r>
+        <w:t xml:space="preserve"> </w:t>
+      </w:r>
+      <w:r>
+        <w:t xml:space="preserve">и </w:t>
+      </w:r>
+      <w:proofErr w:type="spellStart"/>
+      <w:r>
+        <w:rPr>
+          <w:lang w:val="en-US"/>
+        </w:rPr>
+        <w:t>SubUnit</w:t>
+      </w:r>
+      <w:proofErr w:type="spellEnd"/>
+      <w:r>
+        <w:t xml:space="preserve"> таблицы структурных единиц предприятия (отдел</w:t>
+      </w:r>
+      <w:r>
+        <w:t>ы</w:t>
+      </w:r>
+      <w:r>
+        <w:t xml:space="preserve"> и группы). </w:t>
+      </w:r>
+      <w:proofErr w:type="spellStart"/>
+      <w:r>
+        <w:rPr>
+          <w:lang w:val="en-US"/>
+        </w:rPr>
+        <w:t>AccessRights</w:t>
+      </w:r>
+      <w:proofErr w:type="spellEnd"/>
+      <w:r>
+        <w:t xml:space="preserve"> – </w:t>
+      </w:r>
+      <w:r>
+        <w:t>т</w:t>
+      </w:r>
+      <w:r>
+        <w:t>аблица прав доступа к данным БД</w:t>
+      </w:r>
+      <w:r>
+        <w:t>.</w:t>
+      </w:r>
+      <w:r>
+        <w:t xml:space="preserve"> </w:t>
+      </w:r>
+    </w:p>
+    <w:p>
+      <w:bookmarkStart w:id="0" w:name="OLE_LINK1"/>
+      <w:bookmarkStart w:id="1" w:name="OLE_LINK2"/>
+      <w:r>
+        <w:t>Диаграмм</w:t>
+      </w:r>
+      <w:r>
+        <w:t>ы</w:t>
+      </w:r>
+      <w:r>
+        <w:t xml:space="preserve"> классов приложения </w:t>
+      </w:r>
+      <w:proofErr w:type="gramStart"/>
+      <w:r>
+        <w:t>приведена</w:t>
+      </w:r>
+      <w:proofErr w:type="gramEnd"/>
+      <w:r>
+        <w:t xml:space="preserve"> на рисунке 3:</w:t>
+      </w:r>
+    </w:p>
+    <w:bookmarkEnd w:id="0"/>
+    <w:bookmarkEnd w:id="1"/>
+    <w:p>
+      <w:pPr>
+        <w:jc w:val="center"/>
+      </w:pPr>
+      <w:r>
+        <w:object w:dxaOrig="4073" w:dyaOrig="4320">
+          <v:shapetype id="_x0000_t75" coordsize="21600,21600" o:spt="75" o:preferrelative="t" path="m@4@5l@4@11@9@11@9@5xe" filled="f" stroked="f">
+            <v:stroke joinstyle="miter"/>
+            <v:formulas>
+              <v:f eqn="if lineDrawn pixelLineWidth 0"/>
+              <v:f eqn="sum @0 1 0"/>
+              <v:f eqn="sum 0 0 @1"/>
+              <v:f eqn="prod @2 1 2"/>
+              <v:f eqn="prod @3 21600 pixelWidth"/>
+              <v:f eqn="prod @3 21600 pixelHeight"/>
+              <v:f eqn="sum @0 0 1"/>
+              <v:f eqn="prod @6 1 2"/>
+              <v:f eqn="prod @7 21600 pixelWidth"/>
+              <v:f eqn="sum @8 21600 0"/>
+              <v:f eqn="prod @7 21600 pixelHeight"/>
+              <v:f eqn="sum @10 21600 0"/>
+            </v:formulas>
+            <v:path o:extrusionok="f" gradientshapeok="t" o:connecttype="rect"/>
+            <o:lock v:ext="edit" aspectratio="t"/>
+          </v:shapetype>
+          <v:shape id="_x0000_i1025" type="#_x0000_t75" style="width:464.55pt;height:334.35pt" o:ole="">
+            <v:imagedata r:id="rId6" o:title=""/>
+          </v:shape>
+          <o:OLEObject Type="Embed" ProgID="FoxitReader.Document" ShapeID="_x0000_i1025" DrawAspect="Content" ObjectID="_1599032796" r:id="rId7"/>
+        </w:object>
+      </w:r>
+    </w:p>
+    <w:p>
+      <w:r>
+        <w:object w:dxaOrig="4320" w:dyaOrig="2131">
+          <v:shape id="_x0000_i1026" type="#_x0000_t75" style="width:480.85pt;height:187.85pt" o:ole="">
+            <v:imagedata r:id="rId8" o:title=""/>
+          </v:shape>
+          <o:OLEObject Type="Embed" ProgID="FoxitReader.Document" ShapeID="_x0000_i1026" DrawAspect="Content" ObjectID="_1599032797" r:id="rId9"/>
+        </w:object>
+      </w:r>
+      <w:r>
+        <w:t>На диаграммах классов:</w:t>
       </w:r>
     </w:p>
     <w:p>
@@ -516,13 +514,7 @@
         <w:t xml:space="preserve"> </w:t>
       </w:r>
       <w:r>
-        <w:t xml:space="preserve">приложения </w:t>
-      </w:r>
-      <w:r>
-        <w:t>авторизации пользователя</w:t>
-      </w:r>
-      <w:r>
-        <w:t>;</w:t>
+        <w:t>приложения авторизации пользователя;</w:t>
       </w:r>
     </w:p>
     <w:p>
@@ -572,17 +564,12 @@
       </w:pPr>
       <w:proofErr w:type="spellStart"/>
       <w:r>
+        <w:lastRenderedPageBreak/>
         <w:t>MainPresenter</w:t>
       </w:r>
       <w:proofErr w:type="spellEnd"/>
       <w:r>
-        <w:t xml:space="preserve"> </w:t>
-      </w:r>
-      <w:r>
-        <w:t>к</w:t>
-      </w:r>
-      <w:r>
-        <w:t xml:space="preserve">ласс посредник для обеспечения передачи данных между интерфейсом и </w:t>
+        <w:t xml:space="preserve"> класс посредник для обеспечения передачи данных между интерфейсом и </w:t>
       </w:r>
       <w:proofErr w:type="spellStart"/>
       <w:proofErr w:type="gramStart"/>
@@ -610,28 +597,13 @@
       </w:r>
       <w:proofErr w:type="spellEnd"/>
       <w:r>
-        <w:t xml:space="preserve"> </w:t>
-      </w:r>
-      <w:r>
-        <w:t>заготовка кл</w:t>
+        <w:t xml:space="preserve"> заготовка кл</w:t>
       </w:r>
       <w:r>
         <w:t xml:space="preserve">асса </w:t>
       </w:r>
       <w:r>
-        <w:t>предназначенного</w:t>
-      </w:r>
-      <w:r>
-        <w:t xml:space="preserve"> </w:t>
-      </w:r>
-      <w:r>
-        <w:t xml:space="preserve">для </w:t>
-      </w:r>
-      <w:r>
-        <w:t>формирования информационных сообщений и сообщений об ошибках</w:t>
-      </w:r>
-      <w:r>
-        <w:t>;</w:t>
+        <w:t>предназначенного для формирования информационных сообщений и сообщений об ошибках;</w:t>
       </w:r>
     </w:p>
     <w:p>
@@ -649,10 +621,7 @@
       </w:r>
       <w:proofErr w:type="spellEnd"/>
       <w:r>
-        <w:t xml:space="preserve">  </w:t>
-      </w:r>
-      <w:r>
-        <w:t xml:space="preserve">реализация </w:t>
+        <w:t xml:space="preserve">  реализация </w:t>
       </w:r>
       <w:proofErr w:type="spellStart"/>
       <w:r>
@@ -664,10 +633,7 @@
       </w:r>
       <w:proofErr w:type="gramStart"/>
       <w:r>
-        <w:t xml:space="preserve"> </w:t>
-      </w:r>
-      <w:r>
-        <w:t>;</w:t>
+        <w:t xml:space="preserve"> ;</w:t>
       </w:r>
       <w:proofErr w:type="gramEnd"/>
     </w:p>
@@ -686,30 +652,12 @@
       </w:r>
       <w:proofErr w:type="spellEnd"/>
       <w:r>
-        <w:t xml:space="preserve"> класс д</w:t>
-      </w:r>
-      <w:r>
-        <w:t>ля осущес</w:t>
-      </w:r>
-      <w:r>
-        <w:t>твления связи с базой дан</w:t>
-      </w:r>
-      <w:r>
-        <w:t>ных</w:t>
-      </w:r>
-      <w:r>
-        <w:t xml:space="preserve"> </w:t>
+        <w:t xml:space="preserve"> класс для осуществления связи с базой данных </w:t>
       </w:r>
     </w:p>
     <w:p/>
-    <w:p/>
-    <w:p/>
-    <w:p/>
-    <w:p/>
-    <w:p/>
-    <w:p>
-      <w:r>
-        <w:lastRenderedPageBreak/>
+    <w:p>
+      <w:r>
         <w:t>Комментарии:</w:t>
       </w:r>
     </w:p>
@@ -1314,6 +1262,7 @@
         </w:numPr>
       </w:pPr>
       <w:r>
+        <w:lastRenderedPageBreak/>
         <w:t>м</w:t>
       </w:r>
       <w:r>

</xml_diff>